<commit_message>
Add 1 more iteration. Change witch->which.
</commit_message>
<xml_diff>
--- a/Resources/Documentation/Short problem description.docx
+++ b/Resources/Documentation/Short problem description.docx
@@ -1,6 +1,6 @@
 
 <file path=word/document.xml><?xml version="1.0" encoding="utf-8"?>
-<w:document xmlns:wpc="http://schemas.microsoft.com/office/word/2010/wordprocessingCanvas" xmlns:mc="http://schemas.openxmlformats.org/markup-compatibility/2006" xmlns:o="urn:schemas-microsoft-com:office:office" xmlns:r="http://schemas.openxmlformats.org/officeDocument/2006/relationships" xmlns:m="http://schemas.openxmlformats.org/officeDocument/2006/math" xmlns:v="urn:schemas-microsoft-com:vml" xmlns:wp14="http://schemas.microsoft.com/office/word/2010/wordprocessingDrawing" xmlns:wp="http://schemas.openxmlformats.org/drawingml/2006/wordprocessingDrawing" xmlns:w10="urn:schemas-microsoft-com:office:word" xmlns:w="http://schemas.openxmlformats.org/wordprocessingml/2006/main" xmlns:w14="http://schemas.microsoft.com/office/word/2010/wordml" xmlns:w15="http://schemas.microsoft.com/office/word/2012/wordml" xmlns:wpg="http://schemas.microsoft.com/office/word/2010/wordprocessingGroup" xmlns:wpi="http://schemas.microsoft.com/office/word/2010/wordprocessingInk" xmlns:wne="http://schemas.microsoft.com/office/word/2006/wordml" xmlns:wps="http://schemas.microsoft.com/office/word/2010/wordprocessingShape" mc:Ignorable="w14 w15 wp14">
+<w:document xmlns:wpc="http://schemas.microsoft.com/office/word/2010/wordprocessingCanvas" xmlns:cx="http://schemas.microsoft.com/office/drawing/2014/chartex" xmlns:cx1="http://schemas.microsoft.com/office/drawing/2015/9/8/chartex" xmlns:cx2="http://schemas.microsoft.com/office/drawing/2015/10/21/chartex" xmlns:cx3="http://schemas.microsoft.com/office/drawing/2016/5/9/chartex" xmlns:cx4="http://schemas.microsoft.com/office/drawing/2016/5/10/chartex" xmlns:cx5="http://schemas.microsoft.com/office/drawing/2016/5/11/chartex" xmlns:cx6="http://schemas.microsoft.com/office/drawing/2016/5/12/chartex" xmlns:cx7="http://schemas.microsoft.com/office/drawing/2016/5/13/chartex" xmlns:cx8="http://schemas.microsoft.com/office/drawing/2016/5/14/chartex" xmlns:mc="http://schemas.openxmlformats.org/markup-compatibility/2006" xmlns:aink="http://schemas.microsoft.com/office/drawing/2016/ink" xmlns:am3d="http://schemas.microsoft.com/office/drawing/2017/model3d" xmlns:o="urn:schemas-microsoft-com:office:office" xmlns:r="http://schemas.openxmlformats.org/officeDocument/2006/relationships" xmlns:m="http://schemas.openxmlformats.org/officeDocument/2006/math" xmlns:v="urn:schemas-microsoft-com:vml" xmlns:wp14="http://schemas.microsoft.com/office/word/2010/wordprocessingDrawing" xmlns:wp="http://schemas.openxmlformats.org/drawingml/2006/wordprocessingDrawing" xmlns:w10="urn:schemas-microsoft-com:office:word" xmlns:w="http://schemas.openxmlformats.org/wordprocessingml/2006/main" xmlns:w14="http://schemas.microsoft.com/office/word/2010/wordml" xmlns:w15="http://schemas.microsoft.com/office/word/2012/wordml" xmlns:w16cid="http://schemas.microsoft.com/office/word/2016/wordml/cid" xmlns:w16se="http://schemas.microsoft.com/office/word/2015/wordml/symex" xmlns:wpg="http://schemas.microsoft.com/office/word/2010/wordprocessingGroup" xmlns:wpi="http://schemas.microsoft.com/office/word/2010/wordprocessingInk" xmlns:wne="http://schemas.microsoft.com/office/word/2006/wordml" xmlns:wps="http://schemas.microsoft.com/office/word/2010/wordprocessingShape" mc:Ignorable="w14 w15 w16se w16cid wp14">
   <w:body>
     <w:p>
       <w:pPr>
@@ -134,7 +134,21 @@
           <w:rFonts w:ascii="Bahnschrift" w:hAnsi="Bahnschrift"/>
           <w:color w:val="2F5496" w:themeColor="accent5" w:themeShade="BF"/>
         </w:rPr>
-        <w:t xml:space="preserve">evelopment of a medical application witch should facilitate and </w:t>
+        <w:t xml:space="preserve">evelopment of a medical application </w:t>
+      </w:r>
+      <w:r>
+        <w:rPr>
+          <w:rFonts w:ascii="Bahnschrift" w:hAnsi="Bahnschrift"/>
+          <w:color w:val="2F5496" w:themeColor="accent5" w:themeShade="BF"/>
+        </w:rPr>
+        <w:t>which</w:t>
+      </w:r>
+      <w:r>
+        <w:rPr>
+          <w:rFonts w:ascii="Bahnschrift" w:hAnsi="Bahnschrift"/>
+          <w:color w:val="2F5496" w:themeColor="accent5" w:themeShade="BF"/>
+        </w:rPr>
+        <w:t xml:space="preserve"> should facilitate and </w:t>
       </w:r>
       <w:r>
         <w:rPr>
@@ -277,8 +291,6 @@
         </w:rPr>
         <w:t>Add administrators</w:t>
       </w:r>
-      <w:bookmarkStart w:id="0" w:name="_GoBack"/>
-      <w:bookmarkEnd w:id="0"/>
     </w:p>
     <w:p>
       <w:pPr>
@@ -2733,6 +2745,145 @@
           <w:color w:val="2F5496" w:themeColor="accent5" w:themeShade="BF"/>
         </w:rPr>
         <w:tab/>
+        <w:t>a ranking system for blood requests from donation centers,</w:t>
+      </w:r>
+    </w:p>
+    <w:p>
+      <w:pPr>
+        <w:tabs>
+          <w:tab w:val="left" w:pos="916"/>
+          <w:tab w:val="left" w:pos="1832"/>
+          <w:tab w:val="left" w:pos="2748"/>
+          <w:tab w:val="left" w:pos="3664"/>
+          <w:tab w:val="left" w:pos="4580"/>
+          <w:tab w:val="left" w:pos="5496"/>
+          <w:tab w:val="left" w:pos="6412"/>
+          <w:tab w:val="left" w:pos="7328"/>
+          <w:tab w:val="left" w:pos="8244"/>
+          <w:tab w:val="left" w:pos="9160"/>
+          <w:tab w:val="left" w:pos="10076"/>
+          <w:tab w:val="left" w:pos="10992"/>
+          <w:tab w:val="left" w:pos="11908"/>
+          <w:tab w:val="left" w:pos="12824"/>
+          <w:tab w:val="left" w:pos="13740"/>
+          <w:tab w:val="left" w:pos="14656"/>
+        </w:tabs>
+        <w:spacing w:after="0" w:line="240" w:lineRule="auto"/>
+        <w:rPr>
+          <w:rFonts w:ascii="Bahnschrift" w:eastAsia="Times New Roman" w:hAnsi="Bahnschrift" w:cs="Courier New"/>
+          <w:color w:val="2F5496" w:themeColor="accent5" w:themeShade="BF"/>
+        </w:rPr>
+      </w:pPr>
+      <w:r>
+        <w:rPr>
+          <w:rFonts w:ascii="Bahnschrift" w:eastAsia="Times New Roman" w:hAnsi="Bahnschrift" w:cs="Courier New"/>
+          <w:color w:val="2F5496" w:themeColor="accent5" w:themeShade="BF"/>
+        </w:rPr>
+        <w:tab/>
+        <w:t>rank donation centers by relative distance and availability and</w:t>
+      </w:r>
+    </w:p>
+    <w:p>
+      <w:pPr>
+        <w:tabs>
+          <w:tab w:val="left" w:pos="916"/>
+          <w:tab w:val="left" w:pos="1832"/>
+          <w:tab w:val="left" w:pos="2748"/>
+          <w:tab w:val="left" w:pos="3664"/>
+          <w:tab w:val="left" w:pos="4580"/>
+          <w:tab w:val="left" w:pos="5496"/>
+          <w:tab w:val="left" w:pos="6412"/>
+          <w:tab w:val="left" w:pos="7328"/>
+          <w:tab w:val="left" w:pos="8244"/>
+          <w:tab w:val="left" w:pos="9160"/>
+          <w:tab w:val="left" w:pos="10076"/>
+          <w:tab w:val="left" w:pos="10992"/>
+          <w:tab w:val="left" w:pos="11908"/>
+          <w:tab w:val="left" w:pos="12824"/>
+          <w:tab w:val="left" w:pos="13740"/>
+          <w:tab w:val="left" w:pos="14656"/>
+        </w:tabs>
+        <w:spacing w:after="0" w:line="240" w:lineRule="auto"/>
+        <w:rPr>
+          <w:rFonts w:ascii="Bahnschrift" w:eastAsia="Times New Roman" w:hAnsi="Bahnschrift" w:cs="Courier New"/>
+          <w:color w:val="2F5496" w:themeColor="accent5" w:themeShade="BF"/>
+        </w:rPr>
+      </w:pPr>
+      <w:r>
+        <w:rPr>
+          <w:rFonts w:ascii="Bahnschrift" w:eastAsia="Times New Roman" w:hAnsi="Bahnschrift" w:cs="Courier New"/>
+          <w:color w:val="2F5496" w:themeColor="accent5" w:themeShade="BF"/>
+        </w:rPr>
+        <w:tab/>
+        <w:t>encourage donations.</w:t>
+      </w:r>
+    </w:p>
+    <w:p>
+      <w:pPr>
+        <w:tabs>
+          <w:tab w:val="left" w:pos="916"/>
+          <w:tab w:val="left" w:pos="1832"/>
+          <w:tab w:val="left" w:pos="2748"/>
+          <w:tab w:val="left" w:pos="3664"/>
+          <w:tab w:val="left" w:pos="4580"/>
+          <w:tab w:val="left" w:pos="5496"/>
+          <w:tab w:val="left" w:pos="6412"/>
+          <w:tab w:val="left" w:pos="7328"/>
+          <w:tab w:val="left" w:pos="8244"/>
+          <w:tab w:val="left" w:pos="9160"/>
+          <w:tab w:val="left" w:pos="10076"/>
+          <w:tab w:val="left" w:pos="10992"/>
+          <w:tab w:val="left" w:pos="11908"/>
+          <w:tab w:val="left" w:pos="12824"/>
+          <w:tab w:val="left" w:pos="13740"/>
+          <w:tab w:val="left" w:pos="14656"/>
+        </w:tabs>
+        <w:spacing w:after="0" w:line="240" w:lineRule="auto"/>
+        <w:rPr>
+          <w:rFonts w:ascii="Bahnschrift" w:eastAsia="Times New Roman" w:hAnsi="Bahnschrift" w:cs="Courier New"/>
+          <w:color w:val="2F5496" w:themeColor="accent5" w:themeShade="BF"/>
+        </w:rPr>
+      </w:pPr>
+      <w:r>
+        <w:rPr>
+          <w:rFonts w:ascii="Bahnschrift" w:eastAsia="Times New Roman" w:hAnsi="Bahnschrift" w:cs="Courier New"/>
+          <w:color w:val="2F5496" w:themeColor="accent5" w:themeShade="BF"/>
+        </w:rPr>
+        <w:tab/>
+      </w:r>
+    </w:p>
+    <w:p>
+      <w:pPr>
+        <w:tabs>
+          <w:tab w:val="left" w:pos="916"/>
+          <w:tab w:val="left" w:pos="1832"/>
+          <w:tab w:val="left" w:pos="2748"/>
+          <w:tab w:val="left" w:pos="3664"/>
+          <w:tab w:val="left" w:pos="4580"/>
+          <w:tab w:val="left" w:pos="5496"/>
+          <w:tab w:val="left" w:pos="6412"/>
+          <w:tab w:val="left" w:pos="7328"/>
+          <w:tab w:val="left" w:pos="8244"/>
+          <w:tab w:val="left" w:pos="9160"/>
+          <w:tab w:val="left" w:pos="10076"/>
+          <w:tab w:val="left" w:pos="10992"/>
+          <w:tab w:val="left" w:pos="11908"/>
+          <w:tab w:val="left" w:pos="12824"/>
+          <w:tab w:val="left" w:pos="13740"/>
+          <w:tab w:val="left" w:pos="14656"/>
+        </w:tabs>
+        <w:spacing w:after="0" w:line="240" w:lineRule="auto"/>
+        <w:rPr>
+          <w:rFonts w:ascii="Bahnschrift" w:eastAsia="Times New Roman" w:hAnsi="Bahnschrift" w:cs="Courier New"/>
+          <w:color w:val="2F5496" w:themeColor="accent5" w:themeShade="BF"/>
+        </w:rPr>
+      </w:pPr>
+      <w:r>
+        <w:rPr>
+          <w:rFonts w:ascii="Bahnschrift" w:eastAsia="Times New Roman" w:hAnsi="Bahnschrift" w:cs="Courier New"/>
+          <w:color w:val="2F5496" w:themeColor="accent5" w:themeShade="BF"/>
+        </w:rPr>
+        <w:t xml:space="preserve">The application assures: </w:t>
       </w:r>
       <w:proofErr w:type="gramStart"/>
       <w:r>
@@ -2740,7 +2891,7 @@
           <w:rFonts w:ascii="Bahnschrift" w:eastAsia="Times New Roman" w:hAnsi="Bahnschrift" w:cs="Courier New"/>
           <w:color w:val="2F5496" w:themeColor="accent5" w:themeShade="BF"/>
         </w:rPr>
-        <w:t>a</w:t>
+        <w:t>security(</w:t>
       </w:r>
       <w:proofErr w:type="gramEnd"/>
       <w:r>
@@ -2748,190 +2899,6 @@
           <w:rFonts w:ascii="Bahnschrift" w:eastAsia="Times New Roman" w:hAnsi="Bahnschrift" w:cs="Courier New"/>
           <w:color w:val="2F5496" w:themeColor="accent5" w:themeShade="BF"/>
         </w:rPr>
-        <w:t xml:space="preserve"> ranking system for blood requests from donation centers,</w:t>
-      </w:r>
-    </w:p>
-    <w:p>
-      <w:pPr>
-        <w:tabs>
-          <w:tab w:val="left" w:pos="916"/>
-          <w:tab w:val="left" w:pos="1832"/>
-          <w:tab w:val="left" w:pos="2748"/>
-          <w:tab w:val="left" w:pos="3664"/>
-          <w:tab w:val="left" w:pos="4580"/>
-          <w:tab w:val="left" w:pos="5496"/>
-          <w:tab w:val="left" w:pos="6412"/>
-          <w:tab w:val="left" w:pos="7328"/>
-          <w:tab w:val="left" w:pos="8244"/>
-          <w:tab w:val="left" w:pos="9160"/>
-          <w:tab w:val="left" w:pos="10076"/>
-          <w:tab w:val="left" w:pos="10992"/>
-          <w:tab w:val="left" w:pos="11908"/>
-          <w:tab w:val="left" w:pos="12824"/>
-          <w:tab w:val="left" w:pos="13740"/>
-          <w:tab w:val="left" w:pos="14656"/>
-        </w:tabs>
-        <w:spacing w:after="0" w:line="240" w:lineRule="auto"/>
-        <w:rPr>
-          <w:rFonts w:ascii="Bahnschrift" w:eastAsia="Times New Roman" w:hAnsi="Bahnschrift" w:cs="Courier New"/>
-          <w:color w:val="2F5496" w:themeColor="accent5" w:themeShade="BF"/>
-        </w:rPr>
-      </w:pPr>
-      <w:r>
-        <w:rPr>
-          <w:rFonts w:ascii="Bahnschrift" w:eastAsia="Times New Roman" w:hAnsi="Bahnschrift" w:cs="Courier New"/>
-          <w:color w:val="2F5496" w:themeColor="accent5" w:themeShade="BF"/>
-        </w:rPr>
-        <w:tab/>
-      </w:r>
-      <w:proofErr w:type="gramStart"/>
-      <w:r>
-        <w:rPr>
-          <w:rFonts w:ascii="Bahnschrift" w:eastAsia="Times New Roman" w:hAnsi="Bahnschrift" w:cs="Courier New"/>
-          <w:color w:val="2F5496" w:themeColor="accent5" w:themeShade="BF"/>
-        </w:rPr>
-        <w:t>rank</w:t>
-      </w:r>
-      <w:proofErr w:type="gramEnd"/>
-      <w:r>
-        <w:rPr>
-          <w:rFonts w:ascii="Bahnschrift" w:eastAsia="Times New Roman" w:hAnsi="Bahnschrift" w:cs="Courier New"/>
-          <w:color w:val="2F5496" w:themeColor="accent5" w:themeShade="BF"/>
-        </w:rPr>
-        <w:t xml:space="preserve"> donation centers by relative distance and availability and</w:t>
-      </w:r>
-    </w:p>
-    <w:p>
-      <w:pPr>
-        <w:tabs>
-          <w:tab w:val="left" w:pos="916"/>
-          <w:tab w:val="left" w:pos="1832"/>
-          <w:tab w:val="left" w:pos="2748"/>
-          <w:tab w:val="left" w:pos="3664"/>
-          <w:tab w:val="left" w:pos="4580"/>
-          <w:tab w:val="left" w:pos="5496"/>
-          <w:tab w:val="left" w:pos="6412"/>
-          <w:tab w:val="left" w:pos="7328"/>
-          <w:tab w:val="left" w:pos="8244"/>
-          <w:tab w:val="left" w:pos="9160"/>
-          <w:tab w:val="left" w:pos="10076"/>
-          <w:tab w:val="left" w:pos="10992"/>
-          <w:tab w:val="left" w:pos="11908"/>
-          <w:tab w:val="left" w:pos="12824"/>
-          <w:tab w:val="left" w:pos="13740"/>
-          <w:tab w:val="left" w:pos="14656"/>
-        </w:tabs>
-        <w:spacing w:after="0" w:line="240" w:lineRule="auto"/>
-        <w:rPr>
-          <w:rFonts w:ascii="Bahnschrift" w:eastAsia="Times New Roman" w:hAnsi="Bahnschrift" w:cs="Courier New"/>
-          <w:color w:val="2F5496" w:themeColor="accent5" w:themeShade="BF"/>
-        </w:rPr>
-      </w:pPr>
-      <w:r>
-        <w:rPr>
-          <w:rFonts w:ascii="Bahnschrift" w:eastAsia="Times New Roman" w:hAnsi="Bahnschrift" w:cs="Courier New"/>
-          <w:color w:val="2F5496" w:themeColor="accent5" w:themeShade="BF"/>
-        </w:rPr>
-        <w:tab/>
-      </w:r>
-      <w:proofErr w:type="gramStart"/>
-      <w:r>
-        <w:rPr>
-          <w:rFonts w:ascii="Bahnschrift" w:eastAsia="Times New Roman" w:hAnsi="Bahnschrift" w:cs="Courier New"/>
-          <w:color w:val="2F5496" w:themeColor="accent5" w:themeShade="BF"/>
-        </w:rPr>
-        <w:t>encourage</w:t>
-      </w:r>
-      <w:proofErr w:type="gramEnd"/>
-      <w:r>
-        <w:rPr>
-          <w:rFonts w:ascii="Bahnschrift" w:eastAsia="Times New Roman" w:hAnsi="Bahnschrift" w:cs="Courier New"/>
-          <w:color w:val="2F5496" w:themeColor="accent5" w:themeShade="BF"/>
-        </w:rPr>
-        <w:t xml:space="preserve"> donations.</w:t>
-      </w:r>
-    </w:p>
-    <w:p>
-      <w:pPr>
-        <w:tabs>
-          <w:tab w:val="left" w:pos="916"/>
-          <w:tab w:val="left" w:pos="1832"/>
-          <w:tab w:val="left" w:pos="2748"/>
-          <w:tab w:val="left" w:pos="3664"/>
-          <w:tab w:val="left" w:pos="4580"/>
-          <w:tab w:val="left" w:pos="5496"/>
-          <w:tab w:val="left" w:pos="6412"/>
-          <w:tab w:val="left" w:pos="7328"/>
-          <w:tab w:val="left" w:pos="8244"/>
-          <w:tab w:val="left" w:pos="9160"/>
-          <w:tab w:val="left" w:pos="10076"/>
-          <w:tab w:val="left" w:pos="10992"/>
-          <w:tab w:val="left" w:pos="11908"/>
-          <w:tab w:val="left" w:pos="12824"/>
-          <w:tab w:val="left" w:pos="13740"/>
-          <w:tab w:val="left" w:pos="14656"/>
-        </w:tabs>
-        <w:spacing w:after="0" w:line="240" w:lineRule="auto"/>
-        <w:rPr>
-          <w:rFonts w:ascii="Bahnschrift" w:eastAsia="Times New Roman" w:hAnsi="Bahnschrift" w:cs="Courier New"/>
-          <w:color w:val="2F5496" w:themeColor="accent5" w:themeShade="BF"/>
-        </w:rPr>
-      </w:pPr>
-      <w:r>
-        <w:rPr>
-          <w:rFonts w:ascii="Bahnschrift" w:eastAsia="Times New Roman" w:hAnsi="Bahnschrift" w:cs="Courier New"/>
-          <w:color w:val="2F5496" w:themeColor="accent5" w:themeShade="BF"/>
-        </w:rPr>
-        <w:tab/>
-      </w:r>
-    </w:p>
-    <w:p>
-      <w:pPr>
-        <w:tabs>
-          <w:tab w:val="left" w:pos="916"/>
-          <w:tab w:val="left" w:pos="1832"/>
-          <w:tab w:val="left" w:pos="2748"/>
-          <w:tab w:val="left" w:pos="3664"/>
-          <w:tab w:val="left" w:pos="4580"/>
-          <w:tab w:val="left" w:pos="5496"/>
-          <w:tab w:val="left" w:pos="6412"/>
-          <w:tab w:val="left" w:pos="7328"/>
-          <w:tab w:val="left" w:pos="8244"/>
-          <w:tab w:val="left" w:pos="9160"/>
-          <w:tab w:val="left" w:pos="10076"/>
-          <w:tab w:val="left" w:pos="10992"/>
-          <w:tab w:val="left" w:pos="11908"/>
-          <w:tab w:val="left" w:pos="12824"/>
-          <w:tab w:val="left" w:pos="13740"/>
-          <w:tab w:val="left" w:pos="14656"/>
-        </w:tabs>
-        <w:spacing w:after="0" w:line="240" w:lineRule="auto"/>
-        <w:rPr>
-          <w:rFonts w:ascii="Bahnschrift" w:eastAsia="Times New Roman" w:hAnsi="Bahnschrift" w:cs="Courier New"/>
-          <w:color w:val="2F5496" w:themeColor="accent5" w:themeShade="BF"/>
-        </w:rPr>
-      </w:pPr>
-      <w:r>
-        <w:rPr>
-          <w:rFonts w:ascii="Bahnschrift" w:eastAsia="Times New Roman" w:hAnsi="Bahnschrift" w:cs="Courier New"/>
-          <w:color w:val="2F5496" w:themeColor="accent5" w:themeShade="BF"/>
-        </w:rPr>
-        <w:t xml:space="preserve">The application assures: </w:t>
-      </w:r>
-      <w:proofErr w:type="gramStart"/>
-      <w:r>
-        <w:rPr>
-          <w:rFonts w:ascii="Bahnschrift" w:eastAsia="Times New Roman" w:hAnsi="Bahnschrift" w:cs="Courier New"/>
-          <w:color w:val="2F5496" w:themeColor="accent5" w:themeShade="BF"/>
-        </w:rPr>
-        <w:t>security(</w:t>
-      </w:r>
-      <w:proofErr w:type="gramEnd"/>
-      <w:r>
-        <w:rPr>
-          <w:rFonts w:ascii="Bahnschrift" w:eastAsia="Times New Roman" w:hAnsi="Bahnschrift" w:cs="Courier New"/>
-          <w:color w:val="2F5496" w:themeColor="accent5" w:themeShade="BF"/>
-        </w:rPr>
         <w:t>personal data stays private,  users have specific permissions), accuracy(reliable ranking systems), performance(real-time interaction - max 5 seconds), low cost(respect the budget), usability(user-friendly UI/UX), reusability(well defined project structure, clean and maintainable code).</w:t>
       </w:r>
     </w:p>
@@ -3001,7 +2968,7 @@
           <w:b/>
           <w:color w:val="2F5496" w:themeColor="accent5" w:themeShade="BF"/>
         </w:rPr>
-        <w:t>four</w:t>
+        <w:t>five</w:t>
       </w:r>
       <w:r>
         <w:rPr>
@@ -3722,6 +3689,183 @@
           <w:color w:val="000000"/>
         </w:rPr>
         <w:t>Implement functionalities of the business logic</w:t>
+      </w:r>
+    </w:p>
+    <w:p>
+      <w:pPr>
+        <w:tabs>
+          <w:tab w:val="left" w:pos="916"/>
+          <w:tab w:val="left" w:pos="1832"/>
+          <w:tab w:val="left" w:pos="2748"/>
+          <w:tab w:val="left" w:pos="3664"/>
+          <w:tab w:val="left" w:pos="4580"/>
+          <w:tab w:val="left" w:pos="5496"/>
+          <w:tab w:val="left" w:pos="6412"/>
+          <w:tab w:val="left" w:pos="7328"/>
+          <w:tab w:val="left" w:pos="8244"/>
+          <w:tab w:val="left" w:pos="9160"/>
+          <w:tab w:val="left" w:pos="10076"/>
+          <w:tab w:val="left" w:pos="10992"/>
+          <w:tab w:val="left" w:pos="11908"/>
+          <w:tab w:val="left" w:pos="12824"/>
+          <w:tab w:val="left" w:pos="13740"/>
+          <w:tab w:val="left" w:pos="14656"/>
+        </w:tabs>
+        <w:spacing w:after="0" w:line="240" w:lineRule="auto"/>
+        <w:rPr>
+          <w:rFonts w:ascii="Bahnschrift" w:eastAsia="Times New Roman" w:hAnsi="Bahnschrift" w:cs="Courier New"/>
+          <w:color w:val="000000"/>
+        </w:rPr>
+      </w:pPr>
+    </w:p>
+    <w:p>
+      <w:pPr>
+        <w:tabs>
+          <w:tab w:val="left" w:pos="916"/>
+          <w:tab w:val="left" w:pos="1832"/>
+          <w:tab w:val="left" w:pos="2748"/>
+          <w:tab w:val="left" w:pos="3664"/>
+          <w:tab w:val="left" w:pos="4580"/>
+          <w:tab w:val="left" w:pos="5496"/>
+          <w:tab w:val="left" w:pos="6412"/>
+          <w:tab w:val="left" w:pos="7328"/>
+          <w:tab w:val="left" w:pos="8244"/>
+          <w:tab w:val="left" w:pos="9160"/>
+          <w:tab w:val="left" w:pos="10076"/>
+          <w:tab w:val="left" w:pos="10992"/>
+          <w:tab w:val="left" w:pos="11908"/>
+          <w:tab w:val="left" w:pos="12824"/>
+          <w:tab w:val="left" w:pos="13740"/>
+          <w:tab w:val="left" w:pos="14656"/>
+        </w:tabs>
+        <w:spacing w:after="0" w:line="240" w:lineRule="auto"/>
+        <w:ind w:left="720"/>
+        <w:rPr>
+          <w:rFonts w:ascii="Bahnschrift" w:eastAsia="Times New Roman" w:hAnsi="Bahnschrift" w:cs="Courier New"/>
+          <w:color w:val="000000"/>
+        </w:rPr>
+      </w:pPr>
+      <w:r>
+        <w:rPr>
+          <w:rFonts w:ascii="Bahnschrift" w:eastAsia="Times New Roman" w:hAnsi="Bahnschrift" w:cs="Courier New"/>
+          <w:color w:val="2F5496" w:themeColor="accent5" w:themeShade="BF"/>
+        </w:rPr>
+        <w:tab/>
+      </w:r>
+      <w:r>
+        <w:rPr>
+          <w:rFonts w:ascii="Bahnschrift" w:eastAsia="Times New Roman" w:hAnsi="Bahnschrift" w:cs="Courier New"/>
+          <w:color w:val="2F5496" w:themeColor="accent5" w:themeShade="BF"/>
+        </w:rPr>
+        <w:t>F</w:t>
+      </w:r>
+      <w:r>
+        <w:rPr>
+          <w:rFonts w:ascii="Bahnschrift" w:eastAsia="Times New Roman" w:hAnsi="Bahnschrift" w:cs="Courier New"/>
+          <w:color w:val="2F5496" w:themeColor="accent5" w:themeShade="BF"/>
+        </w:rPr>
+        <w:t>ifth</w:t>
+      </w:r>
+      <w:r>
+        <w:rPr>
+          <w:rFonts w:ascii="Bahnschrift" w:eastAsia="Times New Roman" w:hAnsi="Bahnschrift" w:cs="Courier New"/>
+          <w:color w:val="2F5496" w:themeColor="accent5" w:themeShade="BF"/>
+        </w:rPr>
+        <w:t xml:space="preserve"> iteration:</w:t>
+      </w:r>
+    </w:p>
+    <w:p>
+      <w:pPr>
+        <w:pStyle w:val="ListParagraph"/>
+        <w:numPr>
+          <w:ilvl w:val="0"/>
+          <w:numId w:val="14"/>
+        </w:numPr>
+        <w:tabs>
+          <w:tab w:val="left" w:pos="916"/>
+          <w:tab w:val="left" w:pos="1832"/>
+          <w:tab w:val="left" w:pos="2748"/>
+          <w:tab w:val="left" w:pos="3664"/>
+          <w:tab w:val="left" w:pos="4580"/>
+          <w:tab w:val="left" w:pos="5496"/>
+          <w:tab w:val="left" w:pos="6412"/>
+          <w:tab w:val="left" w:pos="7328"/>
+          <w:tab w:val="left" w:pos="8244"/>
+          <w:tab w:val="left" w:pos="9160"/>
+          <w:tab w:val="left" w:pos="10076"/>
+          <w:tab w:val="left" w:pos="10992"/>
+          <w:tab w:val="left" w:pos="11908"/>
+          <w:tab w:val="left" w:pos="12824"/>
+          <w:tab w:val="left" w:pos="13740"/>
+          <w:tab w:val="left" w:pos="14656"/>
+        </w:tabs>
+        <w:spacing w:after="0" w:line="240" w:lineRule="auto"/>
+        <w:rPr>
+          <w:rFonts w:ascii="Bahnschrift" w:eastAsia="Times New Roman" w:hAnsi="Bahnschrift" w:cs="Courier New"/>
+          <w:color w:val="000000"/>
+        </w:rPr>
+      </w:pPr>
+      <w:r>
+        <w:rPr>
+          <w:rFonts w:ascii="Bahnschrift" w:eastAsia="Times New Roman" w:hAnsi="Bahnschrift" w:cs="Courier New"/>
+          <w:color w:val="000000"/>
+        </w:rPr>
+        <w:t>Testing the most important methods of the application</w:t>
+      </w:r>
+    </w:p>
+    <w:p>
+      <w:pPr>
+        <w:pStyle w:val="ListParagraph"/>
+        <w:numPr>
+          <w:ilvl w:val="0"/>
+          <w:numId w:val="14"/>
+        </w:numPr>
+        <w:tabs>
+          <w:tab w:val="left" w:pos="916"/>
+          <w:tab w:val="left" w:pos="1832"/>
+          <w:tab w:val="left" w:pos="2748"/>
+          <w:tab w:val="left" w:pos="3664"/>
+          <w:tab w:val="left" w:pos="4580"/>
+          <w:tab w:val="left" w:pos="5496"/>
+          <w:tab w:val="left" w:pos="6412"/>
+          <w:tab w:val="left" w:pos="7328"/>
+          <w:tab w:val="left" w:pos="8244"/>
+          <w:tab w:val="left" w:pos="9160"/>
+          <w:tab w:val="left" w:pos="10076"/>
+          <w:tab w:val="left" w:pos="10992"/>
+          <w:tab w:val="left" w:pos="11908"/>
+          <w:tab w:val="left" w:pos="12824"/>
+          <w:tab w:val="left" w:pos="13740"/>
+          <w:tab w:val="left" w:pos="14656"/>
+        </w:tabs>
+        <w:spacing w:after="0" w:line="240" w:lineRule="auto"/>
+        <w:rPr>
+          <w:rFonts w:ascii="Bahnschrift" w:eastAsia="Times New Roman" w:hAnsi="Bahnschrift" w:cs="Courier New"/>
+          <w:color w:val="000000"/>
+        </w:rPr>
+      </w:pPr>
+      <w:r>
+        <w:rPr>
+          <w:rFonts w:ascii="Bahnschrift" w:eastAsia="Times New Roman" w:hAnsi="Bahnschrift" w:cs="Courier New"/>
+          <w:color w:val="000000"/>
+        </w:rPr>
+        <w:t>Writing the application</w:t>
+      </w:r>
+      <w:r>
+        <w:rPr>
+          <w:rFonts w:ascii="Bahnschrift" w:eastAsia="Times New Roman" w:hAnsi="Bahnschrift" w:cs="Courier New"/>
+          <w:color w:val="000000"/>
+        </w:rPr>
+        <w:t>’s</w:t>
+      </w:r>
+      <w:bookmarkStart w:id="0" w:name="_GoBack"/>
+      <w:bookmarkEnd w:id="0"/>
+      <w:r>
+        <w:rPr>
+          <w:rFonts w:ascii="Bahnschrift" w:eastAsia="Times New Roman" w:hAnsi="Bahnschrift" w:cs="Courier New"/>
+          <w:color w:val="000000"/>
+        </w:rPr>
+        <w:t xml:space="preserve"> documentation</w:t>
       </w:r>
     </w:p>
     <w:p>
@@ -3790,7 +3934,7 @@
 </file>
 
 <file path=word/numbering.xml><?xml version="1.0" encoding="utf-8"?>
-<w:numbering xmlns:wpc="http://schemas.microsoft.com/office/word/2010/wordprocessingCanvas" xmlns:mc="http://schemas.openxmlformats.org/markup-compatibility/2006" xmlns:o="urn:schemas-microsoft-com:office:office" xmlns:r="http://schemas.openxmlformats.org/officeDocument/2006/relationships" xmlns:m="http://schemas.openxmlformats.org/officeDocument/2006/math" xmlns:v="urn:schemas-microsoft-com:vml" xmlns:wp14="http://schemas.microsoft.com/office/word/2010/wordprocessingDrawing" xmlns:wp="http://schemas.openxmlformats.org/drawingml/2006/wordprocessingDrawing" xmlns:w10="urn:schemas-microsoft-com:office:word" xmlns:w="http://schemas.openxmlformats.org/wordprocessingml/2006/main" xmlns:w14="http://schemas.microsoft.com/office/word/2010/wordml" xmlns:w15="http://schemas.microsoft.com/office/word/2012/wordml" xmlns:wpg="http://schemas.microsoft.com/office/word/2010/wordprocessingGroup" xmlns:wpi="http://schemas.microsoft.com/office/word/2010/wordprocessingInk" xmlns:wne="http://schemas.microsoft.com/office/word/2006/wordml" xmlns:wps="http://schemas.microsoft.com/office/word/2010/wordprocessingShape" mc:Ignorable="w14 w15 wp14">
+<w:numbering xmlns:wpc="http://schemas.microsoft.com/office/word/2010/wordprocessingCanvas" xmlns:cx="http://schemas.microsoft.com/office/drawing/2014/chartex" xmlns:cx1="http://schemas.microsoft.com/office/drawing/2015/9/8/chartex" xmlns:cx2="http://schemas.microsoft.com/office/drawing/2015/10/21/chartex" xmlns:cx3="http://schemas.microsoft.com/office/drawing/2016/5/9/chartex" xmlns:cx4="http://schemas.microsoft.com/office/drawing/2016/5/10/chartex" xmlns:cx5="http://schemas.microsoft.com/office/drawing/2016/5/11/chartex" xmlns:cx6="http://schemas.microsoft.com/office/drawing/2016/5/12/chartex" xmlns:cx7="http://schemas.microsoft.com/office/drawing/2016/5/13/chartex" xmlns:cx8="http://schemas.microsoft.com/office/drawing/2016/5/14/chartex" xmlns:mc="http://schemas.openxmlformats.org/markup-compatibility/2006" xmlns:aink="http://schemas.microsoft.com/office/drawing/2016/ink" xmlns:am3d="http://schemas.microsoft.com/office/drawing/2017/model3d" xmlns:o="urn:schemas-microsoft-com:office:office" xmlns:r="http://schemas.openxmlformats.org/officeDocument/2006/relationships" xmlns:m="http://schemas.openxmlformats.org/officeDocument/2006/math" xmlns:v="urn:schemas-microsoft-com:vml" xmlns:wp14="http://schemas.microsoft.com/office/word/2010/wordprocessingDrawing" xmlns:wp="http://schemas.openxmlformats.org/drawingml/2006/wordprocessingDrawing" xmlns:w10="urn:schemas-microsoft-com:office:word" xmlns:w="http://schemas.openxmlformats.org/wordprocessingml/2006/main" xmlns:w14="http://schemas.microsoft.com/office/word/2010/wordml" xmlns:w15="http://schemas.microsoft.com/office/word/2012/wordml" xmlns:w16cid="http://schemas.microsoft.com/office/word/2016/wordml/cid" xmlns:w16se="http://schemas.microsoft.com/office/word/2015/wordml/symex" xmlns:wpg="http://schemas.microsoft.com/office/word/2010/wordprocessingGroup" xmlns:wpi="http://schemas.microsoft.com/office/word/2010/wordprocessingInk" xmlns:wne="http://schemas.microsoft.com/office/word/2006/wordml" xmlns:wps="http://schemas.microsoft.com/office/word/2010/wordprocessingShape" mc:Ignorable="w14 w15 w16se w16cid wp14">
   <w:abstractNum w:abstractNumId="0" w15:restartNumberingAfterBreak="0">
     <w:nsid w:val="09647118"/>
     <w:multiLevelType w:val="hybridMultilevel"/>
@@ -5417,7 +5561,7 @@
 </file>
 
 <file path=word/styles.xml><?xml version="1.0" encoding="utf-8"?>
-<w:styles xmlns:mc="http://schemas.openxmlformats.org/markup-compatibility/2006" xmlns:r="http://schemas.openxmlformats.org/officeDocument/2006/relationships" xmlns:w="http://schemas.openxmlformats.org/wordprocessingml/2006/main" xmlns:w14="http://schemas.microsoft.com/office/word/2010/wordml" xmlns:w15="http://schemas.microsoft.com/office/word/2012/wordml" mc:Ignorable="w14 w15">
+<w:styles xmlns:mc="http://schemas.openxmlformats.org/markup-compatibility/2006" xmlns:r="http://schemas.openxmlformats.org/officeDocument/2006/relationships" xmlns:w="http://schemas.openxmlformats.org/wordprocessingml/2006/main" xmlns:w14="http://schemas.microsoft.com/office/word/2010/wordml" xmlns:w15="http://schemas.microsoft.com/office/word/2012/wordml" xmlns:w16cid="http://schemas.microsoft.com/office/word/2016/wordml/cid" xmlns:w16se="http://schemas.microsoft.com/office/word/2015/wordml/symex" mc:Ignorable="w14 w15 w16se w16cid">
   <w:docDefaults>
     <w:rPrDefault>
       <w:rPr>
@@ -5433,7 +5577,7 @@
       </w:pPr>
     </w:pPrDefault>
   </w:docDefaults>
-  <w:latentStyles w:defLockedState="0" w:defUIPriority="99" w:defSemiHidden="0" w:defUnhideWhenUsed="0" w:defQFormat="0" w:count="371">
+  <w:latentStyles w:defLockedState="0" w:defUIPriority="99" w:defSemiHidden="0" w:defUnhideWhenUsed="0" w:defQFormat="0" w:count="375">
     <w:lsdException w:name="Normal" w:uiPriority="0" w:qFormat="1"/>
     <w:lsdException w:name="heading 1" w:uiPriority="9" w:qFormat="1"/>
     <w:lsdException w:name="heading 2" w:semiHidden="1" w:uiPriority="9" w:unhideWhenUsed="1" w:qFormat="1"/>
@@ -5539,7 +5683,6 @@
     <w:lsdException w:name="HTML Sample" w:semiHidden="1" w:unhideWhenUsed="1"/>
     <w:lsdException w:name="HTML Typewriter" w:semiHidden="1" w:unhideWhenUsed="1"/>
     <w:lsdException w:name="HTML Variable" w:semiHidden="1" w:unhideWhenUsed="1"/>
-    <w:lsdException w:name="Normal Table" w:semiHidden="1" w:unhideWhenUsed="1"/>
     <w:lsdException w:name="annotation subject" w:semiHidden="1" w:unhideWhenUsed="1"/>
     <w:lsdException w:name="No List" w:semiHidden="1" w:unhideWhenUsed="1"/>
     <w:lsdException w:name="Outline List 1" w:semiHidden="1" w:unhideWhenUsed="1"/>
@@ -5583,10 +5726,8 @@
     <w:lsdException w:name="Table Elegant" w:semiHidden="1" w:unhideWhenUsed="1"/>
     <w:lsdException w:name="Table Professional" w:semiHidden="1" w:unhideWhenUsed="1"/>
     <w:lsdException w:name="Table Subtle 1" w:semiHidden="1" w:unhideWhenUsed="1"/>
-    <w:lsdException w:name="Table Subtle 2" w:semiHidden="1" w:unhideWhenUsed="1"/>
     <w:lsdException w:name="Table Web 1" w:semiHidden="1" w:unhideWhenUsed="1"/>
     <w:lsdException w:name="Table Web 2" w:semiHidden="1" w:unhideWhenUsed="1"/>
-    <w:lsdException w:name="Table Web 3" w:semiHidden="1" w:unhideWhenUsed="1"/>
     <w:lsdException w:name="Balloon Text" w:semiHidden="1" w:unhideWhenUsed="1"/>
     <w:lsdException w:name="Table Grid" w:uiPriority="39"/>
     <w:lsdException w:name="Table Theme" w:semiHidden="1" w:unhideWhenUsed="1"/>
@@ -5805,6 +5946,10 @@
     <w:lsdException w:name="List Table 5 Dark Accent 6" w:uiPriority="50"/>
     <w:lsdException w:name="List Table 6 Colorful Accent 6" w:uiPriority="51"/>
     <w:lsdException w:name="List Table 7 Colorful Accent 6" w:uiPriority="52"/>
+    <w:lsdException w:name="Mention" w:semiHidden="1" w:unhideWhenUsed="1"/>
+    <w:lsdException w:name="Smart Hyperlink" w:semiHidden="1" w:unhideWhenUsed="1"/>
+    <w:lsdException w:name="Hashtag" w:semiHidden="1" w:unhideWhenUsed="1"/>
+    <w:lsdException w:name="Unresolved Mention" w:semiHidden="1" w:unhideWhenUsed="1"/>
   </w:latentStyles>
   <w:style w:type="paragraph" w:default="1" w:styleId="Normal">
     <w:name w:val="Normal"/>

</xml_diff>